<commit_message>
algpi screenshots courtesy of Kaye, skillsets
Hi from the template commit-mag hook
</commit_message>
<xml_diff>
--- a/public/portfolio/assets/resume/james_earlywine_resume-april_2018.docx
+++ b/public/portfolio/assets/resume/james_earlywine_resume-april_2018.docx
@@ -93,8 +93,6 @@
                 <w:t>james@earlywine.info</w:t>
               </w:r>
             </w:hyperlink>
-            <w:bookmarkStart w:id="0" w:name="_GoBack"/>
-            <w:bookmarkEnd w:id="0"/>
           </w:p>
         </w:tc>
         <w:tc>
@@ -2034,6 +2032,11 @@
       <w:r>
         <w:t xml:space="preserve"> </w:t>
       </w:r>
+      <w:r>
+        <w:t xml:space="preserve">Aspect Oriented Programming, </w:t>
+      </w:r>
+      <w:bookmarkStart w:id="0" w:name="_GoBack"/>
+      <w:bookmarkEnd w:id="0"/>
       <w:r>
         <w:t xml:space="preserve">Angular4, </w:t>
       </w:r>

</xml_diff>